<commit_message>
java behind the scene pdf was added
</commit_message>
<xml_diff>
--- a/docs(only java)/generics_and_boxing.docx
+++ b/docs(only java)/generics_and_boxing.docx
@@ -692,6 +692,7 @@
         <w:keepLines w:val="0"/>
         <w:widowControl/>
         <w:numPr>
+          <w:ilvl w:val="0"/>
           <w:numId w:val="0"/>
         </w:numPr>
         <w:suppressLineNumbers w:val="0"/>
@@ -4584,6 +4585,7 @@
         <w:keepLines w:val="0"/>
         <w:widowControl/>
         <w:numPr>
+          <w:ilvl w:val="0"/>
           <w:numId w:val="0"/>
         </w:numPr>
         <w:suppressLineNumbers w:val="0"/>
@@ -4638,7 +4640,18 @@
           <w:szCs w:val="22"/>
           <w:lang w:val="en-IN"/>
         </w:rPr>
-        <w:t xml:space="preserve">If we don’t want to explicitely write any generic type </w:t>
+        <w:t>If we don’t want to explicit</w:t>
+      </w:r>
+      <w:bookmarkStart w:id="0" w:name="_GoBack"/>
+      <w:bookmarkEnd w:id="0"/>
+      <w:r>
+        <w:rPr>
+          <w:rFonts w:hint="default" w:ascii="Bodoni MT" w:hAnsi="Bodoni MT" w:eastAsia="等线" w:cs="Bodoni MT"/>
+          <w:sz w:val="22"/>
+          <w:szCs w:val="22"/>
+          <w:lang w:val="en-IN"/>
+        </w:rPr>
+        <w:t xml:space="preserve">ly write any generic type </w:t>
       </w:r>
       <w:r>
         <w:rPr>
@@ -5351,25 +5364,7 @@
             </w14:solidFill>
           </w14:textFill>
         </w:rPr>
-        <w:t xml:space="preserve">Java never allows a raw array initializer </w:t>
-      </w:r>
-      <w:r>
-        <w:rPr>
-          <w:rFonts w:hint="default" w:ascii="Bodoni MT" w:hAnsi="Bodoni MT" w:eastAsia="等线" w:cs="Bodoni MT"/>
-          <w:b/>
-          <w:bCs/>
-          <w:color w:val="44546A" w:themeColor="text2"/>
-          <w:sz w:val="22"/>
-          <w:szCs w:val="22"/>
-          <w:highlight w:val="yellow"/>
-          <w:lang w:val="en-IN"/>
-          <w14:textFill>
-            <w14:solidFill>
-              <w14:schemeClr w14:val="tx2"/>
-            </w14:solidFill>
-          </w14:textFill>
-        </w:rPr>
-        <w:t>as an expression</w:t>
+        <w:t>Java never allows a raw array initializer as an expression</w:t>
       </w:r>
       <w:r>
         <w:rPr>
@@ -5594,25 +5589,7 @@
             </w14:solidFill>
           </w14:textFill>
         </w:rPr>
-        <w:t>.</w:t>
-      </w:r>
-      <w:r>
-        <w:rPr>
-          <w:rFonts w:hint="default" w:ascii="Bodoni MT" w:hAnsi="Bodoni MT" w:eastAsia="等线" w:cs="Bodoni MT"/>
-          <w:b w:val="0"/>
-          <w:bCs w:val="0"/>
-          <w:color w:val="44546A" w:themeColor="text2"/>
-          <w:sz w:val="22"/>
-          <w:szCs w:val="22"/>
-          <w:highlight w:val="yellow"/>
-          <w:lang w:val="en-IN"/>
-          <w14:textFill>
-            <w14:solidFill>
-              <w14:schemeClr w14:val="tx2"/>
-            </w14:solidFill>
-          </w14:textFill>
-        </w:rPr>
-        <w:t xml:space="preserve"> </w:t>
+        <w:t xml:space="preserve">. </w:t>
       </w:r>
       <w:r>
         <w:rPr>
@@ -5769,19 +5746,7 @@
           <w:szCs w:val="22"/>
           <w:lang w:val="en-IN"/>
         </w:rPr>
-        <w:t xml:space="preserve">new String[] </w:t>
-      </w:r>
-      <w:r>
-        <w:rPr>
-          <w:rFonts w:hint="default" w:ascii="Bodoni MT" w:hAnsi="Bodoni MT" w:eastAsia="等线" w:cs="Bodoni MT"/>
-          <w:b/>
-          <w:bCs/>
-          <w:color w:val="C00000"/>
-          <w:sz w:val="22"/>
-          <w:szCs w:val="22"/>
-          <w:lang w:val="en-IN"/>
-        </w:rPr>
-        <w:t>{“some”, “other”}</w:t>
+        <w:t>new String[] {“some”, “other”}</w:t>
       </w:r>
       <w:r>
         <w:rPr>
@@ -6263,6 +6228,7 @@
         <w:keepLines w:val="0"/>
         <w:widowControl/>
         <w:numPr>
+          <w:ilvl w:val="0"/>
           <w:numId w:val="0"/>
         </w:numPr>
         <w:suppressLineNumbers w:val="0"/>
@@ -6283,6 +6249,7 @@
         <w:keepLines w:val="0"/>
         <w:widowControl/>
         <w:numPr>
+          <w:ilvl w:val="0"/>
           <w:numId w:val="0"/>
         </w:numPr>
         <w:suppressLineNumbers w:val="0"/>
@@ -9658,8 +9625,6 @@
           <w:szCs w:val="22"/>
         </w:rPr>
       </w:pPr>
-      <w:bookmarkStart w:id="0" w:name="_GoBack"/>
-      <w:bookmarkEnd w:id="0"/>
     </w:p>
     <w:p>
       <w:pPr>
@@ -10302,13 +10267,13 @@
     <w:lsdException w:qFormat="1" w:uiPriority="0" w:name="heading 9"/>
     <w:lsdException w:unhideWhenUsed="0" w:uiPriority="0" w:semiHidden="0" w:name="index 1"/>
     <w:lsdException w:qFormat="1" w:unhideWhenUsed="0" w:uiPriority="0" w:semiHidden="0" w:name="index 2"/>
-    <w:lsdException w:unhideWhenUsed="0" w:uiPriority="0" w:semiHidden="0" w:name="index 3"/>
-    <w:lsdException w:unhideWhenUsed="0" w:uiPriority="0" w:semiHidden="0" w:name="index 4"/>
-    <w:lsdException w:unhideWhenUsed="0" w:uiPriority="0" w:semiHidden="0" w:name="index 5"/>
+    <w:lsdException w:qFormat="1" w:unhideWhenUsed="0" w:uiPriority="0" w:semiHidden="0" w:name="index 3"/>
+    <w:lsdException w:qFormat="1" w:unhideWhenUsed="0" w:uiPriority="0" w:semiHidden="0" w:name="index 4"/>
+    <w:lsdException w:qFormat="1" w:unhideWhenUsed="0" w:uiPriority="0" w:semiHidden="0" w:name="index 5"/>
     <w:lsdException w:qFormat="1" w:unhideWhenUsed="0" w:uiPriority="0" w:semiHidden="0" w:name="index 6"/>
-    <w:lsdException w:unhideWhenUsed="0" w:uiPriority="0" w:semiHidden="0" w:name="index 7"/>
-    <w:lsdException w:unhideWhenUsed="0" w:uiPriority="0" w:semiHidden="0" w:name="index 8"/>
-    <w:lsdException w:unhideWhenUsed="0" w:uiPriority="0" w:semiHidden="0" w:name="index 9"/>
+    <w:lsdException w:qFormat="1" w:unhideWhenUsed="0" w:uiPriority="0" w:semiHidden="0" w:name="index 7"/>
+    <w:lsdException w:qFormat="1" w:unhideWhenUsed="0" w:uiPriority="0" w:semiHidden="0" w:name="index 8"/>
+    <w:lsdException w:qFormat="1" w:unhideWhenUsed="0" w:uiPriority="0" w:semiHidden="0" w:name="index 9"/>
     <w:lsdException w:qFormat="1" w:unhideWhenUsed="0" w:uiPriority="0" w:semiHidden="0" w:name="toc 1"/>
     <w:lsdException w:qFormat="1" w:unhideWhenUsed="0" w:uiPriority="0" w:semiHidden="0" w:name="toc 2"/>
     <w:lsdException w:unhideWhenUsed="0" w:uiPriority="0" w:semiHidden="0" w:name="toc 3"/>
@@ -10318,71 +10283,71 @@
     <w:lsdException w:qFormat="1" w:unhideWhenUsed="0" w:uiPriority="0" w:semiHidden="0" w:name="toc 7"/>
     <w:lsdException w:unhideWhenUsed="0" w:uiPriority="0" w:semiHidden="0" w:name="toc 8"/>
     <w:lsdException w:unhideWhenUsed="0" w:uiPriority="0" w:semiHidden="0" w:name="toc 9"/>
-    <w:lsdException w:unhideWhenUsed="0" w:uiPriority="0" w:semiHidden="0" w:name="Normal Indent"/>
-    <w:lsdException w:unhideWhenUsed="0" w:uiPriority="0" w:semiHidden="0" w:name="footnote text"/>
-    <w:lsdException w:unhideWhenUsed="0" w:uiPriority="0" w:semiHidden="0" w:name="annotation text"/>
+    <w:lsdException w:qFormat="1" w:unhideWhenUsed="0" w:uiPriority="0" w:semiHidden="0" w:name="Normal Indent"/>
+    <w:lsdException w:qFormat="1" w:unhideWhenUsed="0" w:uiPriority="0" w:semiHidden="0" w:name="footnote text"/>
+    <w:lsdException w:qFormat="1" w:unhideWhenUsed="0" w:uiPriority="0" w:semiHidden="0" w:name="annotation text"/>
     <w:lsdException w:unhideWhenUsed="0" w:uiPriority="0" w:semiHidden="0" w:name="header"/>
-    <w:lsdException w:unhideWhenUsed="0" w:uiPriority="0" w:semiHidden="0" w:name="footer"/>
+    <w:lsdException w:qFormat="1" w:unhideWhenUsed="0" w:uiPriority="0" w:semiHidden="0" w:name="footer"/>
     <w:lsdException w:qFormat="1" w:unhideWhenUsed="0" w:uiPriority="0" w:semiHidden="0" w:name="index heading"/>
     <w:lsdException w:qFormat="1" w:uiPriority="0" w:name="caption"/>
     <w:lsdException w:unhideWhenUsed="0" w:uiPriority="0" w:semiHidden="0" w:name="table of figures"/>
-    <w:lsdException w:unhideWhenUsed="0" w:uiPriority="0" w:semiHidden="0" w:name="envelope address"/>
+    <w:lsdException w:qFormat="1" w:unhideWhenUsed="0" w:uiPriority="0" w:semiHidden="0" w:name="envelope address"/>
     <w:lsdException w:unhideWhenUsed="0" w:uiPriority="0" w:semiHidden="0" w:name="envelope return"/>
     <w:lsdException w:qFormat="1" w:unhideWhenUsed="0" w:uiPriority="0" w:semiHidden="0" w:name="footnote reference"/>
-    <w:lsdException w:unhideWhenUsed="0" w:uiPriority="0" w:semiHidden="0" w:name="annotation reference"/>
+    <w:lsdException w:qFormat="1" w:unhideWhenUsed="0" w:uiPriority="0" w:semiHidden="0" w:name="annotation reference"/>
     <w:lsdException w:qFormat="1" w:unhideWhenUsed="0" w:uiPriority="0" w:semiHidden="0" w:name="line number"/>
-    <w:lsdException w:unhideWhenUsed="0" w:uiPriority="0" w:semiHidden="0" w:name="page number"/>
-    <w:lsdException w:unhideWhenUsed="0" w:uiPriority="0" w:semiHidden="0" w:name="endnote reference"/>
-    <w:lsdException w:unhideWhenUsed="0" w:uiPriority="0" w:semiHidden="0" w:name="endnote text"/>
+    <w:lsdException w:qFormat="1" w:unhideWhenUsed="0" w:uiPriority="0" w:semiHidden="0" w:name="page number"/>
+    <w:lsdException w:qFormat="1" w:unhideWhenUsed="0" w:uiPriority="0" w:semiHidden="0" w:name="endnote reference"/>
+    <w:lsdException w:qFormat="1" w:unhideWhenUsed="0" w:uiPriority="0" w:semiHidden="0" w:name="endnote text"/>
     <w:lsdException w:unhideWhenUsed="0" w:uiPriority="0" w:semiHidden="0" w:name="table of authorities"/>
     <w:lsdException w:qFormat="1" w:unhideWhenUsed="0" w:uiPriority="0" w:semiHidden="0" w:name="macro"/>
     <w:lsdException w:unhideWhenUsed="0" w:uiPriority="0" w:semiHidden="0" w:name="toa heading"/>
     <w:lsdException w:qFormat="1" w:unhideWhenUsed="0" w:uiPriority="0" w:semiHidden="0" w:name="List"/>
-    <w:lsdException w:unhideWhenUsed="0" w:uiPriority="0" w:semiHidden="0" w:name="List Bullet"/>
-    <w:lsdException w:unhideWhenUsed="0" w:uiPriority="0" w:semiHidden="0" w:name="List Number"/>
+    <w:lsdException w:qFormat="1" w:unhideWhenUsed="0" w:uiPriority="0" w:semiHidden="0" w:name="List Bullet"/>
+    <w:lsdException w:qFormat="1" w:unhideWhenUsed="0" w:uiPriority="0" w:semiHidden="0" w:name="List Number"/>
     <w:lsdException w:qFormat="1" w:unhideWhenUsed="0" w:uiPriority="0" w:semiHidden="0" w:name="List 2"/>
     <w:lsdException w:qFormat="1" w:unhideWhenUsed="0" w:uiPriority="0" w:semiHidden="0" w:name="List 3"/>
     <w:lsdException w:qFormat="1" w:unhideWhenUsed="0" w:uiPriority="0" w:semiHidden="0" w:name="List 4"/>
     <w:lsdException w:qFormat="1" w:unhideWhenUsed="0" w:uiPriority="0" w:semiHidden="0" w:name="List 5"/>
     <w:lsdException w:qFormat="1" w:unhideWhenUsed="0" w:uiPriority="0" w:semiHidden="0" w:name="List Bullet 2"/>
     <w:lsdException w:qFormat="1" w:unhideWhenUsed="0" w:uiPriority="0" w:semiHidden="0" w:name="List Bullet 3"/>
-    <w:lsdException w:unhideWhenUsed="0" w:uiPriority="0" w:semiHidden="0" w:name="List Bullet 4"/>
-    <w:lsdException w:unhideWhenUsed="0" w:uiPriority="0" w:semiHidden="0" w:name="List Bullet 5"/>
+    <w:lsdException w:qFormat="1" w:unhideWhenUsed="0" w:uiPriority="0" w:semiHidden="0" w:name="List Bullet 4"/>
+    <w:lsdException w:qFormat="1" w:unhideWhenUsed="0" w:uiPriority="0" w:semiHidden="0" w:name="List Bullet 5"/>
     <w:lsdException w:qFormat="1" w:unhideWhenUsed="0" w:uiPriority="0" w:semiHidden="0" w:name="List Number 2"/>
-    <w:lsdException w:unhideWhenUsed="0" w:uiPriority="0" w:semiHidden="0" w:name="List Number 3"/>
-    <w:lsdException w:unhideWhenUsed="0" w:uiPriority="0" w:semiHidden="0" w:name="List Number 4"/>
+    <w:lsdException w:qFormat="1" w:unhideWhenUsed="0" w:uiPriority="0" w:semiHidden="0" w:name="List Number 3"/>
+    <w:lsdException w:qFormat="1" w:unhideWhenUsed="0" w:uiPriority="0" w:semiHidden="0" w:name="List Number 4"/>
     <w:lsdException w:qFormat="1" w:unhideWhenUsed="0" w:uiPriority="0" w:semiHidden="0" w:name="List Number 5"/>
     <w:lsdException w:qFormat="1" w:unhideWhenUsed="0" w:uiPriority="0" w:semiHidden="0" w:name="Title"/>
-    <w:lsdException w:unhideWhenUsed="0" w:uiPriority="0" w:semiHidden="0" w:name="Closing"/>
-    <w:lsdException w:unhideWhenUsed="0" w:uiPriority="0" w:semiHidden="0" w:name="Signature"/>
+    <w:lsdException w:qFormat="1" w:unhideWhenUsed="0" w:uiPriority="0" w:semiHidden="0" w:name="Closing"/>
+    <w:lsdException w:qFormat="1" w:unhideWhenUsed="0" w:uiPriority="0" w:semiHidden="0" w:name="Signature"/>
     <w:lsdException w:qFormat="1" w:unhideWhenUsed="0" w:uiPriority="0" w:name="Default Paragraph Font"/>
     <w:lsdException w:qFormat="1" w:unhideWhenUsed="0" w:uiPriority="0" w:semiHidden="0" w:name="Body Text"/>
     <w:lsdException w:unhideWhenUsed="0" w:uiPriority="0" w:semiHidden="0" w:name="Body Text Indent"/>
-    <w:lsdException w:unhideWhenUsed="0" w:uiPriority="0" w:semiHidden="0" w:name="List Continue"/>
-    <w:lsdException w:unhideWhenUsed="0" w:uiPriority="0" w:semiHidden="0" w:name="List Continue 2"/>
-    <w:lsdException w:unhideWhenUsed="0" w:uiPriority="0" w:semiHidden="0" w:name="List Continue 3"/>
+    <w:lsdException w:qFormat="1" w:unhideWhenUsed="0" w:uiPriority="0" w:semiHidden="0" w:name="List Continue"/>
+    <w:lsdException w:qFormat="1" w:unhideWhenUsed="0" w:uiPriority="0" w:semiHidden="0" w:name="List Continue 2"/>
+    <w:lsdException w:qFormat="1" w:unhideWhenUsed="0" w:uiPriority="0" w:semiHidden="0" w:name="List Continue 3"/>
     <w:lsdException w:qFormat="1" w:unhideWhenUsed="0" w:uiPriority="0" w:semiHidden="0" w:name="List Continue 4"/>
     <w:lsdException w:unhideWhenUsed="0" w:uiPriority="0" w:semiHidden="0" w:name="List Continue 5"/>
     <w:lsdException w:unhideWhenUsed="0" w:uiPriority="0" w:semiHidden="0" w:name="Message Header"/>
     <w:lsdException w:qFormat="1" w:unhideWhenUsed="0" w:uiPriority="0" w:semiHidden="0" w:name="Subtitle"/>
-    <w:lsdException w:unhideWhenUsed="0" w:uiPriority="0" w:semiHidden="0" w:name="Salutation"/>
+    <w:lsdException w:qFormat="1" w:unhideWhenUsed="0" w:uiPriority="0" w:semiHidden="0" w:name="Salutation"/>
     <w:lsdException w:qFormat="1" w:unhideWhenUsed="0" w:uiPriority="0" w:semiHidden="0" w:name="Date"/>
-    <w:lsdException w:unhideWhenUsed="0" w:uiPriority="0" w:semiHidden="0" w:name="Body Text First Indent"/>
+    <w:lsdException w:qFormat="1" w:unhideWhenUsed="0" w:uiPriority="0" w:semiHidden="0" w:name="Body Text First Indent"/>
     <w:lsdException w:qFormat="1" w:unhideWhenUsed="0" w:uiPriority="0" w:semiHidden="0" w:name="Body Text First Indent 2"/>
-    <w:lsdException w:unhideWhenUsed="0" w:uiPriority="0" w:semiHidden="0" w:name="Note Heading"/>
-    <w:lsdException w:unhideWhenUsed="0" w:uiPriority="0" w:semiHidden="0" w:name="Body Text 2"/>
+    <w:lsdException w:qFormat="1" w:unhideWhenUsed="0" w:uiPriority="0" w:semiHidden="0" w:name="Note Heading"/>
+    <w:lsdException w:qFormat="1" w:unhideWhenUsed="0" w:uiPriority="0" w:semiHidden="0" w:name="Body Text 2"/>
     <w:lsdException w:qFormat="1" w:unhideWhenUsed="0" w:uiPriority="0" w:semiHidden="0" w:name="Body Text 3"/>
-    <w:lsdException w:unhideWhenUsed="0" w:uiPriority="0" w:semiHidden="0" w:name="Body Text Indent 2"/>
-    <w:lsdException w:unhideWhenUsed="0" w:uiPriority="0" w:semiHidden="0" w:name="Body Text Indent 3"/>
-    <w:lsdException w:unhideWhenUsed="0" w:uiPriority="0" w:semiHidden="0" w:name="Block Text"/>
+    <w:lsdException w:qFormat="1" w:unhideWhenUsed="0" w:uiPriority="0" w:semiHidden="0" w:name="Body Text Indent 2"/>
+    <w:lsdException w:qFormat="1" w:unhideWhenUsed="0" w:uiPriority="0" w:semiHidden="0" w:name="Body Text Indent 3"/>
+    <w:lsdException w:qFormat="1" w:unhideWhenUsed="0" w:uiPriority="0" w:semiHidden="0" w:name="Block Text"/>
     <w:lsdException w:qFormat="1" w:unhideWhenUsed="0" w:uiPriority="0" w:semiHidden="0" w:name="Hyperlink"/>
     <w:lsdException w:unhideWhenUsed="0" w:uiPriority="0" w:semiHidden="0" w:name="FollowedHyperlink"/>
     <w:lsdException w:qFormat="1" w:unhideWhenUsed="0" w:uiPriority="0" w:semiHidden="0" w:name="Strong"/>
     <w:lsdException w:qFormat="1" w:unhideWhenUsed="0" w:uiPriority="0" w:semiHidden="0" w:name="Emphasis"/>
     <w:lsdException w:unhideWhenUsed="0" w:uiPriority="0" w:semiHidden="0" w:name="Document Map"/>
-    <w:lsdException w:unhideWhenUsed="0" w:uiPriority="0" w:semiHidden="0" w:name="Plain Text"/>
+    <w:lsdException w:qFormat="1" w:unhideWhenUsed="0" w:uiPriority="0" w:semiHidden="0" w:name="Plain Text"/>
     <w:lsdException w:unhideWhenUsed="0" w:uiPriority="0" w:semiHidden="0" w:name="E-mail Signature"/>
-    <w:lsdException w:unhideWhenUsed="0" w:uiPriority="0" w:semiHidden="0" w:name="Normal (Web)"/>
+    <w:lsdException w:qFormat="1" w:unhideWhenUsed="0" w:uiPriority="0" w:semiHidden="0" w:name="Normal (Web)"/>
     <w:lsdException w:unhideWhenUsed="0" w:uiPriority="0" w:semiHidden="0" w:name="HTML Acronym"/>
     <w:lsdException w:unhideWhenUsed="0" w:uiPriority="0" w:semiHidden="0" w:name="HTML Address"/>
     <w:lsdException w:qFormat="1" w:unhideWhenUsed="0" w:uiPriority="0" w:semiHidden="0" w:name="HTML Cite"/>
@@ -10393,7 +10358,7 @@
     <w:lsdException w:unhideWhenUsed="0" w:uiPriority="0" w:semiHidden="0" w:name="HTML Sample"/>
     <w:lsdException w:unhideWhenUsed="0" w:uiPriority="0" w:semiHidden="0" w:name="HTML Typewriter"/>
     <w:lsdException w:unhideWhenUsed="0" w:uiPriority="0" w:semiHidden="0" w:name="HTML Variable"/>
-    <w:lsdException w:unhideWhenUsed="0" w:uiPriority="0" w:name="Normal Table"/>
+    <w:lsdException w:qFormat="1" w:unhideWhenUsed="0" w:uiPriority="0" w:name="Normal Table"/>
     <w:lsdException w:qFormat="1" w:unhideWhenUsed="0" w:uiPriority="0" w:semiHidden="0" w:name="annotation subject"/>
     <w:lsdException w:qFormat="1" w:unhideWhenUsed="0" w:uiPriority="0" w:semiHidden="0" w:name="Table Simple 1"/>
     <w:lsdException w:unhideWhenUsed="0" w:uiPriority="0" w:semiHidden="0" w:name="Table Simple 2"/>
@@ -10426,7 +10391,7 @@
     <w:lsdException w:unhideWhenUsed="0" w:uiPriority="0" w:semiHidden="0" w:name="Table List 6"/>
     <w:lsdException w:unhideWhenUsed="0" w:uiPriority="0" w:semiHidden="0" w:name="Table List 7"/>
     <w:lsdException w:unhideWhenUsed="0" w:uiPriority="0" w:semiHidden="0" w:name="Table List 8"/>
-    <w:lsdException w:unhideWhenUsed="0" w:uiPriority="0" w:semiHidden="0" w:name="Table 3D effects 1"/>
+    <w:lsdException w:qFormat="1" w:unhideWhenUsed="0" w:uiPriority="0" w:semiHidden="0" w:name="Table 3D effects 1"/>
     <w:lsdException w:qFormat="1" w:unhideWhenUsed="0" w:uiPriority="0" w:semiHidden="0" w:name="Table 3D effects 2"/>
     <w:lsdException w:qFormat="1" w:unhideWhenUsed="0" w:uiPriority="0" w:semiHidden="0" w:name="Table 3D effects 3"/>
     <w:lsdException w:unhideWhenUsed="0" w:uiPriority="0" w:semiHidden="0" w:name="Table Contemporary"/>
@@ -10437,7 +10402,7 @@
     <w:lsdException w:unhideWhenUsed="0" w:uiPriority="0" w:semiHidden="0" w:name="Table Web 1"/>
     <w:lsdException w:qFormat="1" w:unhideWhenUsed="0" w:uiPriority="0" w:semiHidden="0" w:name="Table Web 2"/>
     <w:lsdException w:unhideWhenUsed="0" w:uiPriority="0" w:semiHidden="0" w:name="Table Web 3"/>
-    <w:lsdException w:unhideWhenUsed="0" w:uiPriority="0" w:semiHidden="0" w:name="Balloon Text"/>
+    <w:lsdException w:qFormat="1" w:unhideWhenUsed="0" w:uiPriority="0" w:semiHidden="0" w:name="Balloon Text"/>
     <w:lsdException w:unhideWhenUsed="0" w:uiPriority="0" w:semiHidden="0" w:name="Table Grid"/>
     <w:lsdException w:unhideWhenUsed="0" w:uiPriority="0" w:semiHidden="0" w:name="Table Theme"/>
     <w:lsdException w:qFormat="1" w:unhideWhenUsed="0" w:uiPriority="60" w:semiHidden="0" w:name="Light Shading"/>
@@ -10743,6 +10708,7 @@
   <w:style w:type="table" w:default="1" w:styleId="12">
     <w:name w:val="Normal Table"/>
     <w:semiHidden/>
+    <w:qFormat/>
     <w:uiPriority w:val="0"/>
     <w:tblPr>
       <w:tblCellMar>
@@ -10756,6 +10722,7 @@
   <w:style w:type="paragraph" w:styleId="13">
     <w:name w:val="Balloon Text"/>
     <w:basedOn w:val="1"/>
+    <w:qFormat/>
     <w:uiPriority w:val="0"/>
     <w:rPr>
       <w:sz w:val="16"/>
@@ -10765,6 +10732,7 @@
   <w:style w:type="paragraph" w:styleId="14">
     <w:name w:val="Block Text"/>
     <w:basedOn w:val="1"/>
+    <w:qFormat/>
     <w:uiPriority w:val="0"/>
     <w:pPr>
       <w:spacing w:after="120"/>
@@ -10783,6 +10751,7 @@
   <w:style w:type="paragraph" w:styleId="16">
     <w:name w:val="Body Text 2"/>
     <w:basedOn w:val="1"/>
+    <w:qFormat/>
     <w:uiPriority w:val="0"/>
     <w:pPr>
       <w:spacing w:after="120" w:line="480" w:lineRule="auto"/>
@@ -10804,6 +10773,7 @@
   <w:style w:type="paragraph" w:styleId="18">
     <w:name w:val="Body Text First Indent"/>
     <w:basedOn w:val="15"/>
+    <w:qFormat/>
     <w:uiPriority w:val="0"/>
     <w:pPr>
       <w:ind w:firstLine="420" w:firstLineChars="100"/>
@@ -10830,6 +10800,7 @@
   <w:style w:type="paragraph" w:styleId="21">
     <w:name w:val="Body Text Indent 2"/>
     <w:basedOn w:val="1"/>
+    <w:qFormat/>
     <w:uiPriority w:val="0"/>
     <w:pPr>
       <w:spacing w:after="120" w:line="480" w:lineRule="auto"/>
@@ -10839,6 +10810,7 @@
   <w:style w:type="paragraph" w:styleId="22">
     <w:name w:val="Body Text Indent 3"/>
     <w:basedOn w:val="1"/>
+    <w:qFormat/>
     <w:uiPriority w:val="0"/>
     <w:pPr>
       <w:spacing w:after="120"/>
@@ -10865,6 +10837,7 @@
   <w:style w:type="paragraph" w:styleId="24">
     <w:name w:val="Closing"/>
     <w:basedOn w:val="1"/>
+    <w:qFormat/>
     <w:uiPriority w:val="0"/>
     <w:pPr>
       <w:ind w:left="100" w:leftChars="2100"/>
@@ -10873,6 +10846,7 @@
   <w:style w:type="character" w:styleId="25">
     <w:name w:val="annotation reference"/>
     <w:basedOn w:val="11"/>
+    <w:qFormat/>
     <w:uiPriority w:val="0"/>
     <w:rPr>
       <w:sz w:val="21"/>
@@ -10882,6 +10856,7 @@
   <w:style w:type="paragraph" w:styleId="26">
     <w:name w:val="annotation text"/>
     <w:basedOn w:val="1"/>
+    <w:qFormat/>
     <w:uiPriority w:val="0"/>
     <w:pPr>
       <w:jc w:val="left"/>
@@ -10934,6 +10909,7 @@
   <w:style w:type="character" w:styleId="32">
     <w:name w:val="endnote reference"/>
     <w:basedOn w:val="11"/>
+    <w:qFormat/>
     <w:uiPriority w:val="0"/>
     <w:rPr>
       <w:vertAlign w:val="superscript"/>
@@ -10942,6 +10918,7 @@
   <w:style w:type="paragraph" w:styleId="33">
     <w:name w:val="endnote text"/>
     <w:basedOn w:val="1"/>
+    <w:qFormat/>
     <w:uiPriority w:val="0"/>
     <w:pPr>
       <w:snapToGrid w:val="0"/>
@@ -10951,6 +10928,7 @@
   <w:style w:type="paragraph" w:styleId="34">
     <w:name w:val="envelope address"/>
     <w:basedOn w:val="1"/>
+    <w:qFormat/>
     <w:uiPriority w:val="0"/>
     <w:pPr>
       <w:framePr w:w="7920" w:h="1980" w:hRule="exact" w:hSpace="180" w:wrap="auto" w:vAnchor="margin" w:hAnchor="page" w:xAlign="center" w:yAlign="bottom"/>
@@ -10986,6 +10964,7 @@
   <w:style w:type="paragraph" w:styleId="37">
     <w:name w:val="footer"/>
     <w:basedOn w:val="1"/>
+    <w:qFormat/>
     <w:uiPriority w:val="0"/>
     <w:pPr>
       <w:tabs>
@@ -11012,6 +10991,7 @@
   <w:style w:type="paragraph" w:styleId="39">
     <w:name w:val="footnote text"/>
     <w:basedOn w:val="1"/>
+    <w:qFormat/>
     <w:uiPriority w:val="0"/>
     <w:pPr>
       <w:snapToGrid w:val="0"/>
@@ -11158,6 +11138,7 @@
     <w:name w:val="index 3"/>
     <w:basedOn w:val="1"/>
     <w:next w:val="1"/>
+    <w:qFormat/>
     <w:uiPriority w:val="0"/>
     <w:pPr>
       <w:ind w:left="400" w:leftChars="400"/>
@@ -11167,6 +11148,7 @@
     <w:name w:val="index 4"/>
     <w:basedOn w:val="1"/>
     <w:next w:val="1"/>
+    <w:qFormat/>
     <w:uiPriority w:val="0"/>
     <w:pPr>
       <w:ind w:left="600" w:leftChars="600"/>
@@ -11176,6 +11158,7 @@
     <w:name w:val="index 5"/>
     <w:basedOn w:val="1"/>
     <w:next w:val="1"/>
+    <w:qFormat/>
     <w:uiPriority w:val="0"/>
     <w:pPr>
       <w:ind w:left="800" w:leftChars="800"/>
@@ -11195,6 +11178,7 @@
     <w:name w:val="index 7"/>
     <w:basedOn w:val="1"/>
     <w:next w:val="1"/>
+    <w:qFormat/>
     <w:uiPriority w:val="0"/>
     <w:pPr>
       <w:ind w:left="1200" w:leftChars="1200"/>
@@ -11204,6 +11188,7 @@
     <w:name w:val="index 8"/>
     <w:basedOn w:val="1"/>
     <w:next w:val="1"/>
+    <w:qFormat/>
     <w:uiPriority w:val="0"/>
     <w:pPr>
       <w:ind w:left="1400" w:leftChars="1400"/>
@@ -11213,6 +11198,7 @@
     <w:name w:val="index 9"/>
     <w:basedOn w:val="1"/>
     <w:next w:val="1"/>
+    <w:qFormat/>
     <w:uiPriority w:val="0"/>
     <w:pPr>
       <w:ind w:left="1600" w:leftChars="1600"/>
@@ -11284,6 +11270,7 @@
   <w:style w:type="paragraph" w:styleId="68">
     <w:name w:val="List Bullet"/>
     <w:basedOn w:val="1"/>
+    <w:qFormat/>
     <w:uiPriority w:val="0"/>
     <w:pPr>
       <w:numPr>
@@ -11319,6 +11306,7 @@
   <w:style w:type="paragraph" w:styleId="71">
     <w:name w:val="List Bullet 4"/>
     <w:basedOn w:val="1"/>
+    <w:qFormat/>
     <w:uiPriority w:val="0"/>
     <w:pPr>
       <w:numPr>
@@ -11330,6 +11318,7 @@
   <w:style w:type="paragraph" w:styleId="72">
     <w:name w:val="List Bullet 5"/>
     <w:basedOn w:val="1"/>
+    <w:qFormat/>
     <w:uiPriority w:val="0"/>
     <w:pPr>
       <w:numPr>
@@ -11341,6 +11330,7 @@
   <w:style w:type="paragraph" w:styleId="73">
     <w:name w:val="List Continue"/>
     <w:basedOn w:val="1"/>
+    <w:qFormat/>
     <w:uiPriority w:val="0"/>
     <w:pPr>
       <w:spacing w:after="120"/>
@@ -11350,6 +11340,7 @@
   <w:style w:type="paragraph" w:styleId="74">
     <w:name w:val="List Continue 2"/>
     <w:basedOn w:val="1"/>
+    <w:qFormat/>
     <w:uiPriority w:val="0"/>
     <w:pPr>
       <w:spacing w:after="120"/>
@@ -11359,6 +11350,7 @@
   <w:style w:type="paragraph" w:styleId="75">
     <w:name w:val="List Continue 3"/>
     <w:basedOn w:val="1"/>
+    <w:qFormat/>
     <w:uiPriority w:val="0"/>
     <w:pPr>
       <w:spacing w:after="120"/>
@@ -11387,6 +11379,7 @@
   <w:style w:type="paragraph" w:styleId="78">
     <w:name w:val="List Number"/>
     <w:basedOn w:val="1"/>
+    <w:qFormat/>
     <w:uiPriority w:val="0"/>
     <w:pPr>
       <w:numPr>
@@ -11410,6 +11403,7 @@
   <w:style w:type="paragraph" w:styleId="80">
     <w:name w:val="List Number 3"/>
     <w:basedOn w:val="1"/>
+    <w:qFormat/>
     <w:uiPriority w:val="0"/>
     <w:pPr>
       <w:numPr>
@@ -11421,6 +11415,7 @@
   <w:style w:type="paragraph" w:styleId="81">
     <w:name w:val="List Number 4"/>
     <w:basedOn w:val="1"/>
+    <w:qFormat/>
     <w:uiPriority w:val="0"/>
     <w:pPr>
       <w:numPr>
@@ -11495,6 +11490,7 @@
   <w:style w:type="paragraph" w:styleId="85">
     <w:name w:val="Normal (Web)"/>
     <w:basedOn w:val="1"/>
+    <w:qFormat/>
     <w:uiPriority w:val="0"/>
     <w:rPr>
       <w:sz w:val="24"/>
@@ -11504,6 +11500,7 @@
   <w:style w:type="paragraph" w:styleId="86">
     <w:name w:val="Normal Indent"/>
     <w:basedOn w:val="1"/>
+    <w:qFormat/>
     <w:uiPriority w:val="0"/>
     <w:pPr>
       <w:ind w:firstLine="420" w:firstLineChars="200"/>
@@ -11513,6 +11510,7 @@
     <w:name w:val="Note Heading"/>
     <w:basedOn w:val="1"/>
     <w:next w:val="1"/>
+    <w:qFormat/>
     <w:uiPriority w:val="0"/>
     <w:pPr>
       <w:jc w:val="center"/>
@@ -11521,11 +11519,13 @@
   <w:style w:type="character" w:styleId="88">
     <w:name w:val="page number"/>
     <w:basedOn w:val="11"/>
+    <w:qFormat/>
     <w:uiPriority w:val="0"/>
   </w:style>
   <w:style w:type="paragraph" w:styleId="89">
     <w:name w:val="Plain Text"/>
     <w:basedOn w:val="1"/>
+    <w:qFormat/>
     <w:uiPriority w:val="0"/>
     <w:rPr>
       <w:rFonts w:ascii="SimSun" w:hAnsi="Courier New" w:cs="Courier New"/>
@@ -11536,11 +11536,13 @@
     <w:name w:val="Salutation"/>
     <w:basedOn w:val="1"/>
     <w:next w:val="1"/>
+    <w:qFormat/>
     <w:uiPriority w:val="0"/>
   </w:style>
   <w:style w:type="paragraph" w:styleId="91">
     <w:name w:val="Signature"/>
     <w:basedOn w:val="1"/>
+    <w:qFormat/>
     <w:uiPriority w:val="0"/>
     <w:pPr>
       <w:ind w:left="100" w:leftChars="2100"/>
@@ -11578,6 +11580,7 @@
   <w:style w:type="table" w:styleId="94">
     <w:name w:val="Table 3D effects 1"/>
     <w:basedOn w:val="12"/>
+    <w:qFormat/>
     <w:uiPriority w:val="0"/>
     <w:pPr>
       <w:widowControl w:val="0"/>

</xml_diff>